<commit_message>
changed first 60 according to advice
</commit_message>
<xml_diff>
--- a/Game Design Document.docx
+++ b/Game Design Document.docx
@@ -862,8 +862,6 @@
               <w:t>The First Minute (60 seconds of play)</w:t>
             </w:r>
           </w:hyperlink>
-          <w:bookmarkStart w:id="2" w:name="_GoBack"/>
-          <w:bookmarkEnd w:id="2"/>
         </w:p>
         <w:p>
           <w:pPr>
@@ -1228,9 +1226,9 @@
           <w:szCs w:val="32"/>
         </w:rPr>
       </w:pPr>
-      <w:bookmarkStart w:id="3" w:name="_nm7oqzm3ag86" w:colFirst="0" w:colLast="0"/>
-      <w:bookmarkStart w:id="4" w:name="_Toc85191232"/>
-      <w:bookmarkEnd w:id="3"/>
+      <w:bookmarkStart w:id="2" w:name="_nm7oqzm3ag86" w:colFirst="0" w:colLast="0"/>
+      <w:bookmarkStart w:id="3" w:name="_Toc85191232"/>
+      <w:bookmarkEnd w:id="2"/>
       <w:r>
         <w:rPr>
           <w:rFonts w:ascii="Trebuchet MS" w:eastAsia="Trebuchet MS" w:hAnsi="Trebuchet MS" w:cs="Trebuchet MS"/>
@@ -1240,7 +1238,7 @@
         <w:lastRenderedPageBreak/>
         <w:t>Overview</w:t>
       </w:r>
-      <w:bookmarkEnd w:id="4"/>
+      <w:bookmarkEnd w:id="3"/>
     </w:p>
     <w:p>
       <w:pPr>
@@ -1257,9 +1255,9 @@
           <w:szCs w:val="26"/>
         </w:rPr>
       </w:pPr>
-      <w:bookmarkStart w:id="5" w:name="_zhdh5zu9cvke" w:colFirst="0" w:colLast="0"/>
-      <w:bookmarkStart w:id="6" w:name="_Toc85191233"/>
-      <w:bookmarkEnd w:id="5"/>
+      <w:bookmarkStart w:id="4" w:name="_zhdh5zu9cvke" w:colFirst="0" w:colLast="0"/>
+      <w:bookmarkStart w:id="5" w:name="_Toc85191233"/>
+      <w:bookmarkEnd w:id="4"/>
       <w:r>
         <w:rPr>
           <w:rFonts w:ascii="Trebuchet MS" w:eastAsia="Trebuchet MS" w:hAnsi="Trebuchet MS" w:cs="Trebuchet MS"/>
@@ -1270,7 +1268,7 @@
         </w:rPr>
         <w:t>The Elevator Pitch / High Concept</w:t>
       </w:r>
-      <w:bookmarkEnd w:id="6"/>
+      <w:bookmarkEnd w:id="5"/>
     </w:p>
     <w:p>
       <w:pPr>
@@ -1319,9 +1317,9 @@
           <w:szCs w:val="26"/>
         </w:rPr>
       </w:pPr>
-      <w:bookmarkStart w:id="7" w:name="_4tw6vvkiv48c" w:colFirst="0" w:colLast="0"/>
-      <w:bookmarkStart w:id="8" w:name="_Toc85191234"/>
-      <w:bookmarkEnd w:id="7"/>
+      <w:bookmarkStart w:id="6" w:name="_4tw6vvkiv48c" w:colFirst="0" w:colLast="0"/>
+      <w:bookmarkStart w:id="7" w:name="_Toc85191234"/>
+      <w:bookmarkEnd w:id="6"/>
       <w:r>
         <w:rPr>
           <w:rFonts w:ascii="Trebuchet MS" w:eastAsia="Trebuchet MS" w:hAnsi="Trebuchet MS" w:cs="Trebuchet MS"/>
@@ -1332,7 +1330,7 @@
         </w:rPr>
         <w:t>Theme, Setting and Genre</w:t>
       </w:r>
-      <w:bookmarkEnd w:id="8"/>
+      <w:bookmarkEnd w:id="7"/>
     </w:p>
     <w:p>
       <w:pPr>
@@ -1360,9 +1358,9 @@
           <w:szCs w:val="26"/>
         </w:rPr>
       </w:pPr>
-      <w:bookmarkStart w:id="9" w:name="_kgeh0w66eg7h" w:colFirst="0" w:colLast="0"/>
-      <w:bookmarkStart w:id="10" w:name="_Toc85191235"/>
-      <w:bookmarkEnd w:id="9"/>
+      <w:bookmarkStart w:id="8" w:name="_kgeh0w66eg7h" w:colFirst="0" w:colLast="0"/>
+      <w:bookmarkStart w:id="9" w:name="_Toc85191235"/>
+      <w:bookmarkEnd w:id="8"/>
       <w:r>
         <w:rPr>
           <w:color w:val="000000"/>
@@ -1371,7 +1369,7 @@
         </w:rPr>
         <w:t>This is a top down stealth survival game. The setting is a different part of an island during day and night.</w:t>
       </w:r>
-      <w:bookmarkEnd w:id="10"/>
+      <w:bookmarkEnd w:id="9"/>
     </w:p>
     <w:p>
       <w:pPr>
@@ -1386,8 +1384,8 @@
           <w:szCs w:val="26"/>
         </w:rPr>
       </w:pPr>
-      <w:bookmarkStart w:id="11" w:name="_fr81cktr1snz" w:colFirst="0" w:colLast="0"/>
-      <w:bookmarkEnd w:id="11"/>
+      <w:bookmarkStart w:id="10" w:name="_fr81cktr1snz" w:colFirst="0" w:colLast="0"/>
+      <w:bookmarkEnd w:id="10"/>
     </w:p>
     <w:p>
       <w:pPr>
@@ -1404,9 +1402,9 @@
           <w:szCs w:val="26"/>
         </w:rPr>
       </w:pPr>
-      <w:bookmarkStart w:id="12" w:name="_kcawi06q3zsf" w:colFirst="0" w:colLast="0"/>
-      <w:bookmarkStart w:id="13" w:name="_Toc85191236"/>
-      <w:bookmarkEnd w:id="12"/>
+      <w:bookmarkStart w:id="11" w:name="_kcawi06q3zsf" w:colFirst="0" w:colLast="0"/>
+      <w:bookmarkStart w:id="12" w:name="_Toc85191236"/>
+      <w:bookmarkEnd w:id="11"/>
       <w:r>
         <w:rPr>
           <w:rFonts w:ascii="Trebuchet MS" w:eastAsia="Trebuchet MS" w:hAnsi="Trebuchet MS" w:cs="Trebuchet MS"/>
@@ -1417,7 +1415,7 @@
         </w:rPr>
         <w:t>Player Experience Goals</w:t>
       </w:r>
-      <w:bookmarkEnd w:id="13"/>
+      <w:bookmarkEnd w:id="12"/>
     </w:p>
     <w:p>
       <w:pPr>
@@ -1455,9 +1453,9 @@
           <w:szCs w:val="26"/>
         </w:rPr>
       </w:pPr>
-      <w:bookmarkStart w:id="14" w:name="_o3gs3v83lhzb" w:colFirst="0" w:colLast="0"/>
-      <w:bookmarkStart w:id="15" w:name="_Toc85191237"/>
-      <w:bookmarkEnd w:id="14"/>
+      <w:bookmarkStart w:id="13" w:name="_o3gs3v83lhzb" w:colFirst="0" w:colLast="0"/>
+      <w:bookmarkStart w:id="14" w:name="_Toc85191237"/>
+      <w:bookmarkEnd w:id="13"/>
       <w:r>
         <w:rPr>
           <w:rFonts w:ascii="Trebuchet MS" w:eastAsia="Trebuchet MS" w:hAnsi="Trebuchet MS" w:cs="Trebuchet MS"/>
@@ -1468,7 +1466,7 @@
         </w:rPr>
         <w:t>View</w:t>
       </w:r>
-      <w:bookmarkEnd w:id="15"/>
+      <w:bookmarkEnd w:id="14"/>
     </w:p>
     <w:p>
       <w:pPr>
@@ -1481,8 +1479,8 @@
           <w:szCs w:val="22"/>
         </w:rPr>
       </w:pPr>
-      <w:bookmarkStart w:id="16" w:name="_om7ziqah8ze1" w:colFirst="0" w:colLast="0"/>
-      <w:bookmarkEnd w:id="16"/>
+      <w:bookmarkStart w:id="15" w:name="_om7ziqah8ze1" w:colFirst="0" w:colLast="0"/>
+      <w:bookmarkEnd w:id="15"/>
     </w:p>
     <w:p>
       <w:pPr>
@@ -1504,8 +1502,8 @@
           <w:szCs w:val="26"/>
         </w:rPr>
       </w:pPr>
-      <w:bookmarkStart w:id="17" w:name="_q059fzczf6lb" w:colFirst="0" w:colLast="0"/>
-      <w:bookmarkEnd w:id="17"/>
+      <w:bookmarkStart w:id="16" w:name="_q059fzczf6lb" w:colFirst="0" w:colLast="0"/>
+      <w:bookmarkEnd w:id="16"/>
     </w:p>
     <w:p>
       <w:pPr>
@@ -1522,9 +1520,9 @@
           <w:szCs w:val="26"/>
         </w:rPr>
       </w:pPr>
-      <w:bookmarkStart w:id="18" w:name="_e8b0cgndp9mf" w:colFirst="0" w:colLast="0"/>
-      <w:bookmarkStart w:id="19" w:name="_Toc85191238"/>
-      <w:bookmarkEnd w:id="18"/>
+      <w:bookmarkStart w:id="17" w:name="_e8b0cgndp9mf" w:colFirst="0" w:colLast="0"/>
+      <w:bookmarkStart w:id="18" w:name="_Toc85191238"/>
+      <w:bookmarkEnd w:id="17"/>
       <w:r>
         <w:rPr>
           <w:rFonts w:ascii="Trebuchet MS" w:eastAsia="Trebuchet MS" w:hAnsi="Trebuchet MS" w:cs="Trebuchet MS"/>
@@ -1535,7 +1533,7 @@
         </w:rPr>
         <w:t>Targeted platform(s)</w:t>
       </w:r>
-      <w:bookmarkEnd w:id="19"/>
+      <w:bookmarkEnd w:id="18"/>
     </w:p>
     <w:p>
       <w:pPr>
@@ -1572,9 +1570,9 @@
           <w:szCs w:val="26"/>
         </w:rPr>
       </w:pPr>
-      <w:bookmarkStart w:id="20" w:name="_f6qerxd5l1b3" w:colFirst="0" w:colLast="0"/>
-      <w:bookmarkStart w:id="21" w:name="_Toc85191239"/>
-      <w:bookmarkEnd w:id="20"/>
+      <w:bookmarkStart w:id="19" w:name="_f6qerxd5l1b3" w:colFirst="0" w:colLast="0"/>
+      <w:bookmarkStart w:id="20" w:name="_Toc85191239"/>
+      <w:bookmarkEnd w:id="19"/>
       <w:r>
         <w:rPr>
           <w:rFonts w:ascii="Trebuchet MS" w:eastAsia="Trebuchet MS" w:hAnsi="Trebuchet MS" w:cs="Trebuchet MS"/>
@@ -1585,7 +1583,7 @@
         </w:rPr>
         <w:t>Technical requirements(s)</w:t>
       </w:r>
-      <w:bookmarkEnd w:id="21"/>
+      <w:bookmarkEnd w:id="20"/>
     </w:p>
     <w:p>
       <w:pPr>
@@ -1617,15 +1615,7 @@
         </w:numPr>
       </w:pPr>
       <w:r>
-        <w:t xml:space="preserve">Visual Studio or JetBrains </w:t>
-      </w:r>
-      <w:proofErr w:type="spellStart"/>
-      <w:r>
-        <w:t>CLion</w:t>
-      </w:r>
-      <w:proofErr w:type="spellEnd"/>
-      <w:r>
-        <w:t xml:space="preserve"> as IDE </w:t>
+        <w:t xml:space="preserve">Visual Studio or JetBrains CLion as IDE </w:t>
       </w:r>
     </w:p>
     <w:p/>
@@ -1643,20 +1633,16 @@
           <w:szCs w:val="32"/>
         </w:rPr>
       </w:pPr>
-      <w:bookmarkStart w:id="22" w:name="_bngny0576948" w:colFirst="0" w:colLast="0"/>
-      <w:bookmarkStart w:id="23" w:name="_Toc85191240"/>
-      <w:bookmarkEnd w:id="22"/>
-      <w:proofErr w:type="spellStart"/>
+      <w:bookmarkStart w:id="21" w:name="_bngny0576948" w:colFirst="0" w:colLast="0"/>
+      <w:bookmarkEnd w:id="21"/>
       <w:r>
         <w:rPr>
           <w:rFonts w:ascii="Trebuchet MS" w:eastAsia="Trebuchet MS" w:hAnsi="Trebuchet MS" w:cs="Trebuchet MS"/>
           <w:sz w:val="32"/>
           <w:szCs w:val="32"/>
         </w:rPr>
-        <w:t>GamePlay</w:t>
-      </w:r>
-      <w:bookmarkEnd w:id="23"/>
-      <w:proofErr w:type="spellEnd"/>
+        <w:t>Gameplay</w:t>
+      </w:r>
     </w:p>
     <w:p>
       <w:pPr>
@@ -1673,9 +1659,9 @@
           <w:szCs w:val="26"/>
         </w:rPr>
       </w:pPr>
-      <w:bookmarkStart w:id="24" w:name="_rplwjyufxac" w:colFirst="0" w:colLast="0"/>
-      <w:bookmarkStart w:id="25" w:name="_Toc85191241"/>
-      <w:bookmarkEnd w:id="24"/>
+      <w:bookmarkStart w:id="22" w:name="_rplwjyufxac" w:colFirst="0" w:colLast="0"/>
+      <w:bookmarkStart w:id="23" w:name="_Toc85191241"/>
+      <w:bookmarkEnd w:id="22"/>
       <w:r>
         <w:rPr>
           <w:rFonts w:ascii="Trebuchet MS" w:eastAsia="Trebuchet MS" w:hAnsi="Trebuchet MS" w:cs="Trebuchet MS"/>
@@ -1686,136 +1672,7 @@
         </w:rPr>
         <w:t>The First Minute (60 seconds of play)</w:t>
       </w:r>
-      <w:bookmarkEnd w:id="25"/>
-    </w:p>
-    <w:p>
-      <w:pPr>
-        <w:ind w:left="720"/>
-        <w:rPr>
-          <w:shd w:val="clear" w:color="auto" w:fill="FEFEFE"/>
-        </w:rPr>
-      </w:pPr>
-      <w:r>
-        <w:rPr>
-          <w:shd w:val="clear" w:color="auto" w:fill="FEFEFE"/>
-        </w:rPr>
-        <w:t xml:space="preserve">After starting the </w:t>
-      </w:r>
-      <w:proofErr w:type="gramStart"/>
-      <w:r>
-        <w:rPr>
-          <w:shd w:val="clear" w:color="auto" w:fill="FEFEFE"/>
-        </w:rPr>
-        <w:t>game</w:t>
-      </w:r>
-      <w:proofErr w:type="gramEnd"/>
-      <w:r>
-        <w:rPr>
-          <w:shd w:val="clear" w:color="auto" w:fill="FEFEFE"/>
-        </w:rPr>
-        <w:t xml:space="preserve"> the player is presented with a menu, they can then choose to start the game, after selecting start the game they will be presented with a map and a </w:t>
-      </w:r>
-      <w:proofErr w:type="spellStart"/>
-      <w:r>
-        <w:rPr>
-          <w:shd w:val="clear" w:color="auto" w:fill="FEFEFE"/>
-        </w:rPr>
-        <w:t>minimap</w:t>
-      </w:r>
-      <w:proofErr w:type="spellEnd"/>
-      <w:r>
-        <w:rPr>
-          <w:shd w:val="clear" w:color="auto" w:fill="FEFEFE"/>
-        </w:rPr>
-        <w:t xml:space="preserve"> on the bottom left. The noise meter at top right and the part loot icon </w:t>
-      </w:r>
-      <w:r>
-        <w:rPr>
-          <w:shd w:val="clear" w:color="auto" w:fill="FEFEFE"/>
-        </w:rPr>
-        <w:t>silhouette</w:t>
-      </w:r>
-      <w:r>
-        <w:rPr>
-          <w:shd w:val="clear" w:color="auto" w:fill="FEFEFE"/>
-        </w:rPr>
-        <w:t xml:space="preserve"> will be at top left. The player starts at the corner of the map and the loot is somewhere on the map.</w:t>
-      </w:r>
-      <w:r>
-        <w:rPr>
-          <w:shd w:val="clear" w:color="auto" w:fill="FEFEFE"/>
-        </w:rPr>
-        <w:t xml:space="preserve"> </w:t>
-      </w:r>
-      <w:r>
-        <w:rPr>
-          <w:shd w:val="clear" w:color="auto" w:fill="FEFEFE"/>
-        </w:rPr>
-        <w:t xml:space="preserve">The game starts, the player then needs to start looking for the loot using the </w:t>
-      </w:r>
-      <w:r>
-        <w:rPr>
-          <w:shd w:val="clear" w:color="auto" w:fill="FEFEFE"/>
-        </w:rPr>
-        <w:t>various tools</w:t>
-      </w:r>
-      <w:r>
-        <w:rPr>
-          <w:shd w:val="clear" w:color="auto" w:fill="FEFEFE"/>
-        </w:rPr>
-        <w:t xml:space="preserve"> and pinpoint the location of the loot by exploring the map. As the player moves the camera moves with them. Player movement creates noise depending on the </w:t>
-      </w:r>
-      <w:r>
-        <w:rPr>
-          <w:shd w:val="clear" w:color="auto" w:fill="FEFEFE"/>
-        </w:rPr>
-        <w:lastRenderedPageBreak/>
-        <w:t xml:space="preserve">environment </w:t>
-      </w:r>
-      <w:r>
-        <w:rPr>
-          <w:shd w:val="clear" w:color="auto" w:fill="FEFEFE"/>
-        </w:rPr>
-        <w:t>they</w:t>
-      </w:r>
-      <w:r>
-        <w:rPr>
-          <w:shd w:val="clear" w:color="auto" w:fill="FEFEFE"/>
-        </w:rPr>
-        <w:t xml:space="preserve"> walk on, noise level is represented by the noise </w:t>
-      </w:r>
-      <w:proofErr w:type="gramStart"/>
-      <w:r>
-        <w:rPr>
-          <w:shd w:val="clear" w:color="auto" w:fill="FEFEFE"/>
-        </w:rPr>
-        <w:t>bar  showing</w:t>
-      </w:r>
-      <w:proofErr w:type="gramEnd"/>
-      <w:r>
-        <w:rPr>
-          <w:shd w:val="clear" w:color="auto" w:fill="FEFEFE"/>
-        </w:rPr>
-        <w:t xml:space="preserve"> intensity by different colors(Green is okay Yellow can be heard by nearby enemies and red is heard by all enemies on the map). Players need to avoid drawing the attention of the enemies and collect the loot and escape.</w:t>
-      </w:r>
-      <w:r>
-        <w:rPr>
-          <w:shd w:val="clear" w:color="auto" w:fill="FEFEFE"/>
-        </w:rPr>
-        <w:t xml:space="preserve"> </w:t>
-      </w:r>
-      <w:r>
-        <w:rPr>
-          <w:shd w:val="clear" w:color="auto" w:fill="FEFEFE"/>
-        </w:rPr>
-        <w:t>The player can also pick up throwable items placed on the map and make noise to distract the enemies and use their distraction to their advantage</w:t>
-      </w:r>
-      <w:r>
-        <w:rPr>
-          <w:shd w:val="clear" w:color="auto" w:fill="FEFEFE"/>
-        </w:rPr>
-        <w:t xml:space="preserve"> or a metal detector that’s helps them find the loot but emits noise.</w:t>
-      </w:r>
+      <w:bookmarkEnd w:id="23"/>
     </w:p>
     <w:p>
       <w:pPr>
@@ -1826,6 +1683,12 @@
           <w:shd w:val="clear" w:color="auto" w:fill="FEFEFE"/>
         </w:rPr>
       </w:pPr>
+      <w:r>
+        <w:rPr>
+          <w:shd w:val="clear" w:color="auto" w:fill="FEFEFE"/>
+        </w:rPr>
+        <w:t>The player opens up the game and is greeted by the menu, upon selecting a level the gameplay starts, they find themselves on a map with different floors and walls as well as a minimap in the corner of the screen</w:t>
+      </w:r>
     </w:p>
     <w:p>
       <w:pPr>
@@ -1852,9 +1715,9 @@
           <w:szCs w:val="26"/>
         </w:rPr>
       </w:pPr>
-      <w:bookmarkStart w:id="26" w:name="_ix8wwjzgvamx" w:colFirst="0" w:colLast="0"/>
-      <w:bookmarkStart w:id="27" w:name="_Toc85191242"/>
-      <w:bookmarkEnd w:id="26"/>
+      <w:bookmarkStart w:id="24" w:name="_ix8wwjzgvamx" w:colFirst="0" w:colLast="0"/>
+      <w:bookmarkStart w:id="25" w:name="_Toc85191242"/>
+      <w:bookmarkEnd w:id="24"/>
       <w:r>
         <w:rPr>
           <w:rFonts w:ascii="Trebuchet MS" w:eastAsia="Trebuchet MS" w:hAnsi="Trebuchet MS" w:cs="Trebuchet MS"/>
@@ -1862,9 +1725,10 @@
           <w:sz w:val="26"/>
           <w:szCs w:val="26"/>
         </w:rPr>
+        <w:lastRenderedPageBreak/>
         <w:t>Game progression</w:t>
       </w:r>
-      <w:bookmarkEnd w:id="27"/>
+      <w:bookmarkEnd w:id="25"/>
     </w:p>
     <w:p>
       <w:pPr>
@@ -1957,9 +1821,9 @@
           <w:szCs w:val="26"/>
         </w:rPr>
       </w:pPr>
-      <w:bookmarkStart w:id="28" w:name="_qof3v3vslj0j" w:colFirst="0" w:colLast="0"/>
-      <w:bookmarkStart w:id="29" w:name="_Toc85191243"/>
-      <w:bookmarkEnd w:id="28"/>
+      <w:bookmarkStart w:id="26" w:name="_qof3v3vslj0j" w:colFirst="0" w:colLast="0"/>
+      <w:bookmarkStart w:id="27" w:name="_Toc85191243"/>
+      <w:bookmarkEnd w:id="26"/>
       <w:r>
         <w:rPr>
           <w:rFonts w:ascii="Trebuchet MS" w:eastAsia="Trebuchet MS" w:hAnsi="Trebuchet MS" w:cs="Trebuchet MS"/>
@@ -1969,17 +1833,7 @@
         </w:rPr>
         <w:t>Level progression</w:t>
       </w:r>
-      <w:r>
-        <w:rPr>
-          <w:rFonts w:ascii="Trebuchet MS" w:eastAsia="Trebuchet MS" w:hAnsi="Trebuchet MS" w:cs="Trebuchet MS"/>
-          <w:b/>
-          <w:sz w:val="26"/>
-          <w:szCs w:val="26"/>
-          <w:vertAlign w:val="superscript"/>
-        </w:rPr>
-        <w:footnoteReference w:id="1"/>
-      </w:r>
-      <w:bookmarkEnd w:id="29"/>
+      <w:bookmarkEnd w:id="27"/>
     </w:p>
     <w:p>
       <w:pPr>
@@ -2050,9 +1904,9 @@
           <w:szCs w:val="26"/>
         </w:rPr>
       </w:pPr>
-      <w:bookmarkStart w:id="30" w:name="_3sqcx35hr470" w:colFirst="0" w:colLast="0"/>
-      <w:bookmarkStart w:id="31" w:name="_Toc85191244"/>
-      <w:bookmarkEnd w:id="30"/>
+      <w:bookmarkStart w:id="28" w:name="_3sqcx35hr470" w:colFirst="0" w:colLast="0"/>
+      <w:bookmarkStart w:id="29" w:name="_Toc85191244"/>
+      <w:bookmarkEnd w:id="28"/>
       <w:r>
         <w:rPr>
           <w:rFonts w:ascii="Trebuchet MS" w:eastAsia="Trebuchet MS" w:hAnsi="Trebuchet MS" w:cs="Trebuchet MS"/>
@@ -2062,17 +1916,7 @@
         </w:rPr>
         <w:t>Objectives/Victory Conditions</w:t>
       </w:r>
-      <w:r>
-        <w:rPr>
-          <w:rFonts w:ascii="Trebuchet MS" w:eastAsia="Trebuchet MS" w:hAnsi="Trebuchet MS" w:cs="Trebuchet MS"/>
-          <w:b/>
-          <w:sz w:val="26"/>
-          <w:szCs w:val="26"/>
-          <w:vertAlign w:val="superscript"/>
-        </w:rPr>
-        <w:footnoteReference w:id="2"/>
-      </w:r>
-      <w:bookmarkEnd w:id="31"/>
+      <w:bookmarkEnd w:id="29"/>
     </w:p>
     <w:p>
       <w:pPr>
@@ -2120,9 +1964,9 @@
           <w:szCs w:val="32"/>
         </w:rPr>
       </w:pPr>
-      <w:bookmarkStart w:id="32" w:name="_315gphxrs18d" w:colFirst="0" w:colLast="0"/>
-      <w:bookmarkStart w:id="33" w:name="_Toc85191245"/>
-      <w:bookmarkEnd w:id="32"/>
+      <w:bookmarkStart w:id="30" w:name="_315gphxrs18d" w:colFirst="0" w:colLast="0"/>
+      <w:bookmarkStart w:id="31" w:name="_Toc85191245"/>
+      <w:bookmarkEnd w:id="30"/>
       <w:r>
         <w:rPr>
           <w:rFonts w:ascii="Trebuchet MS" w:eastAsia="Trebuchet MS" w:hAnsi="Trebuchet MS" w:cs="Trebuchet MS"/>
@@ -2131,7 +1975,7 @@
         </w:rPr>
         <w:t>Features</w:t>
       </w:r>
-      <w:bookmarkEnd w:id="33"/>
+      <w:bookmarkEnd w:id="31"/>
     </w:p>
     <w:p>
       <w:pPr>
@@ -2142,45 +1986,42 @@
         </w:numPr>
         <w:spacing w:before="0"/>
       </w:pPr>
-      <w:bookmarkStart w:id="34" w:name="_3hvljekphsbh" w:colFirst="0" w:colLast="0"/>
-      <w:bookmarkStart w:id="35" w:name="_Toc85191246"/>
-      <w:bookmarkEnd w:id="34"/>
+      <w:bookmarkStart w:id="32" w:name="_3hvljekphsbh" w:colFirst="0" w:colLast="0"/>
+      <w:bookmarkStart w:id="33" w:name="_Toc85191246"/>
+      <w:bookmarkEnd w:id="32"/>
       <w:r>
         <w:t>Sprint 1</w:t>
       </w:r>
-      <w:bookmarkEnd w:id="35"/>
+      <w:bookmarkEnd w:id="33"/>
     </w:p>
     <w:p>
       <w:pPr>
         <w:pStyle w:val="Heading3"/>
         <w:ind w:left="720"/>
       </w:pPr>
-      <w:bookmarkStart w:id="36" w:name="_ulnmlkz85j5v" w:colFirst="0" w:colLast="0"/>
-      <w:bookmarkStart w:id="37" w:name="_Toc85191247"/>
+      <w:bookmarkStart w:id="34" w:name="_ulnmlkz85j5v" w:colFirst="0" w:colLast="0"/>
+      <w:bookmarkStart w:id="35" w:name="_Toc85191247"/>
+      <w:bookmarkEnd w:id="34"/>
+      <w:r>
+        <w:rPr>
+          <w:b/>
+        </w:rPr>
+        <w:t>Feature 1</w:t>
+      </w:r>
+      <w:r>
+        <w:t xml:space="preserve"> - Moving player</w:t>
+      </w:r>
+      <w:bookmarkEnd w:id="35"/>
+    </w:p>
+    <w:p>
+      <w:pPr>
+        <w:ind w:left="720"/>
+      </w:pPr>
+      <w:r>
+        <w:t>The player should be drawn and move in the 4 cardinal directions.</w:t>
+      </w:r>
+      <w:bookmarkStart w:id="36" w:name="_GoBack"/>
       <w:bookmarkEnd w:id="36"/>
-      <w:r>
-        <w:rPr>
-          <w:b/>
-        </w:rPr>
-        <w:t>Feature 1</w:t>
-      </w:r>
-      <w:r>
-        <w:t xml:space="preserve"> - Moving player</w:t>
-      </w:r>
-      <w:bookmarkEnd w:id="37"/>
-    </w:p>
-    <w:p>
-      <w:pPr>
-        <w:ind w:left="720"/>
-      </w:pPr>
-      <w:r>
-        <w:t>The player should be drawn and move in the 4 cardinal directions.</w:t>
-      </w:r>
-    </w:p>
-    <w:p>
-      <w:pPr>
-        <w:ind w:left="720"/>
-      </w:pPr>
     </w:p>
     <w:p>
       <w:pPr>
@@ -2237,20 +2078,19 @@
         <w:pStyle w:val="Heading3"/>
         <w:ind w:left="720"/>
       </w:pPr>
-      <w:bookmarkStart w:id="38" w:name="_o7adpg6jiria" w:colFirst="0" w:colLast="0"/>
-      <w:bookmarkStart w:id="39" w:name="_Toc85191248"/>
+      <w:bookmarkStart w:id="37" w:name="_o7adpg6jiria" w:colFirst="0" w:colLast="0"/>
+      <w:bookmarkStart w:id="38" w:name="_Toc85191248"/>
+      <w:bookmarkEnd w:id="37"/>
+      <w:r>
+        <w:rPr>
+          <w:b/>
+        </w:rPr>
+        <w:t>Feature 2 -</w:t>
+      </w:r>
+      <w:r>
+        <w:t xml:space="preserve"> Enemy</w:t>
+      </w:r>
       <w:bookmarkEnd w:id="38"/>
-      <w:r>
-        <w:rPr>
-          <w:b/>
-        </w:rPr>
-        <w:lastRenderedPageBreak/>
-        <w:t>Feature 2 -</w:t>
-      </w:r>
-      <w:r>
-        <w:t xml:space="preserve"> Enemy</w:t>
-      </w:r>
-      <w:bookmarkEnd w:id="39"/>
     </w:p>
     <w:p>
       <w:r>
@@ -2306,22 +2146,22 @@
       <w:pPr>
         <w:pStyle w:val="Heading3"/>
       </w:pPr>
-      <w:bookmarkStart w:id="40" w:name="_u5lgbcqy568o" w:colFirst="0" w:colLast="0"/>
+      <w:bookmarkStart w:id="39" w:name="_u5lgbcqy568o" w:colFirst="0" w:colLast="0"/>
+      <w:bookmarkEnd w:id="39"/>
+      <w:r>
+        <w:tab/>
+      </w:r>
+      <w:bookmarkStart w:id="40" w:name="_Toc85191249"/>
+      <w:r>
+        <w:rPr>
+          <w:b/>
+        </w:rPr>
+        <w:t>Feature 3 -</w:t>
+      </w:r>
+      <w:r>
+        <w:t xml:space="preserve"> Environment</w:t>
+      </w:r>
       <w:bookmarkEnd w:id="40"/>
-      <w:r>
-        <w:tab/>
-      </w:r>
-      <w:bookmarkStart w:id="41" w:name="_Toc85191249"/>
-      <w:r>
-        <w:rPr>
-          <w:b/>
-        </w:rPr>
-        <w:t>Feature 3 -</w:t>
-      </w:r>
-      <w:r>
-        <w:t xml:space="preserve"> Environment</w:t>
-      </w:r>
-      <w:bookmarkEnd w:id="41"/>
     </w:p>
     <w:p>
       <w:r>
@@ -2373,19 +2213,41 @@
         </w:rPr>
         <w:t xml:space="preserve">Collision between player and </w:t>
       </w:r>
-      <w:proofErr w:type="spellStart"/>
       <w:r>
         <w:rPr>
           <w:color w:val="434343"/>
         </w:rPr>
-        <w:t>enviourmnet</w:t>
-      </w:r>
-      <w:proofErr w:type="spellEnd"/>
+        <w:t xml:space="preserve">the </w:t>
+      </w:r>
       <w:r>
         <w:rPr>
           <w:color w:val="434343"/>
         </w:rPr>
-        <w:t>.</w:t>
+        <w:t>envir</w:t>
+      </w:r>
+      <w:r>
+        <w:rPr>
+          <w:color w:val="434343"/>
+        </w:rPr>
+        <w:t>on</w:t>
+      </w:r>
+      <w:r>
+        <w:rPr>
+          <w:color w:val="434343"/>
+        </w:rPr>
+        <w:t>me</w:t>
+      </w:r>
+      <w:r>
+        <w:rPr>
+          <w:color w:val="434343"/>
+        </w:rPr>
+        <w:t>n</w:t>
+      </w:r>
+      <w:r>
+        <w:rPr>
+          <w:color w:val="434343"/>
+        </w:rPr>
+        <w:t>t.</w:t>
       </w:r>
     </w:p>
     <w:p>
@@ -2410,19 +2272,20 @@
         <w:pStyle w:val="Heading3"/>
         <w:ind w:left="720"/>
       </w:pPr>
-      <w:bookmarkStart w:id="42" w:name="_f7ue0ysfxsbb" w:colFirst="0" w:colLast="0"/>
-      <w:bookmarkStart w:id="43" w:name="_Toc85191250"/>
+      <w:bookmarkStart w:id="41" w:name="_f7ue0ysfxsbb" w:colFirst="0" w:colLast="0"/>
+      <w:bookmarkStart w:id="42" w:name="_Toc85191250"/>
+      <w:bookmarkEnd w:id="41"/>
+      <w:r>
+        <w:rPr>
+          <w:b/>
+        </w:rPr>
+        <w:lastRenderedPageBreak/>
+        <w:t>Feature 4 -</w:t>
+      </w:r>
+      <w:r>
+        <w:t xml:space="preserve"> Noise</w:t>
+      </w:r>
       <w:bookmarkEnd w:id="42"/>
-      <w:r>
-        <w:rPr>
-          <w:b/>
-        </w:rPr>
-        <w:t>Feature 4 -</w:t>
-      </w:r>
-      <w:r>
-        <w:t xml:space="preserve"> Noise</w:t>
-      </w:r>
-      <w:bookmarkEnd w:id="43"/>
     </w:p>
     <w:p>
       <w:pPr>
@@ -2431,11 +2294,6 @@
       <w:r>
         <w:tab/>
         <w:t>The player can make noises or create noises with the environment within the level. There are three levels of noises: green, yellow and red.</w:t>
-      </w:r>
-    </w:p>
-    <w:p>
-      <w:r>
-        <w:tab/>
       </w:r>
     </w:p>
     <w:p>
@@ -2535,11 +2393,9 @@
       <w:r>
         <w:t xml:space="preserve">Red noise attracts every </w:t>
       </w:r>
-      <w:proofErr w:type="gramStart"/>
-      <w:r>
-        <w:t>zombies</w:t>
-      </w:r>
-      <w:proofErr w:type="gramEnd"/>
+      <w:r>
+        <w:t>zombie</w:t>
+      </w:r>
       <w:r>
         <w:t xml:space="preserve"> in the level</w:t>
       </w:r>
@@ -2553,22 +2409,22 @@
       <w:pPr>
         <w:pStyle w:val="Heading3"/>
       </w:pPr>
-      <w:bookmarkStart w:id="44" w:name="_kh731q9n50sf" w:colFirst="0" w:colLast="0"/>
+      <w:bookmarkStart w:id="43" w:name="_kh731q9n50sf" w:colFirst="0" w:colLast="0"/>
+      <w:bookmarkEnd w:id="43"/>
+      <w:r>
+        <w:tab/>
+      </w:r>
+      <w:bookmarkStart w:id="44" w:name="_Toc85191251"/>
+      <w:r>
+        <w:rPr>
+          <w:b/>
+        </w:rPr>
+        <w:t>Feature 5 -</w:t>
+      </w:r>
+      <w:r>
+        <w:t xml:space="preserve"> Pickups</w:t>
+      </w:r>
       <w:bookmarkEnd w:id="44"/>
-      <w:r>
-        <w:tab/>
-      </w:r>
-      <w:bookmarkStart w:id="45" w:name="_Toc85191251"/>
-      <w:r>
-        <w:rPr>
-          <w:b/>
-        </w:rPr>
-        <w:t>Feature 5 -</w:t>
-      </w:r>
-      <w:r>
-        <w:t xml:space="preserve"> Pickups</w:t>
-      </w:r>
-      <w:bookmarkEnd w:id="45"/>
     </w:p>
     <w:p>
       <w:r>
@@ -2789,79 +2645,6 @@
       <w:r>
         <w:continuationSeparator/>
       </w:r>
-    </w:p>
-  </w:footnote>
-  <w:footnote w:id="1">
-    <w:p>
-      <w:pPr>
-        <w:spacing w:line="240" w:lineRule="auto"/>
-        <w:rPr>
-          <w:sz w:val="20"/>
-          <w:szCs w:val="20"/>
-        </w:rPr>
-      </w:pPr>
-      <w:r>
-        <w:rPr>
-          <w:vertAlign w:val="superscript"/>
-        </w:rPr>
-        <w:footnoteRef/>
-      </w:r>
-      <w:r>
-        <w:rPr>
-          <w:sz w:val="20"/>
-          <w:szCs w:val="20"/>
-        </w:rPr>
-        <w:t xml:space="preserve"> Complete this whole section by describing each </w:t>
-      </w:r>
-      <w:proofErr w:type="gramStart"/>
-      <w:r>
-        <w:rPr>
-          <w:sz w:val="20"/>
-          <w:szCs w:val="20"/>
-        </w:rPr>
-        <w:t>level  (</w:t>
-      </w:r>
-      <w:proofErr w:type="gramEnd"/>
-      <w:r>
-        <w:rPr>
-          <w:sz w:val="20"/>
-          <w:szCs w:val="20"/>
-        </w:rPr>
-        <w:t>puzzles may vary by level)</w:t>
-      </w:r>
-    </w:p>
-  </w:footnote>
-  <w:footnote w:id="2">
-    <w:p>
-      <w:pPr>
-        <w:spacing w:line="240" w:lineRule="auto"/>
-        <w:rPr>
-          <w:sz w:val="20"/>
-          <w:szCs w:val="20"/>
-        </w:rPr>
-      </w:pPr>
-      <w:r>
-        <w:rPr>
-          <w:vertAlign w:val="superscript"/>
-        </w:rPr>
-        <w:footnoteRef/>
-      </w:r>
-      <w:r>
-        <w:rPr>
-          <w:sz w:val="20"/>
-          <w:szCs w:val="20"/>
-        </w:rPr>
-        <w:t xml:space="preserve"> You also need to teach the reader in the Victory Conditions subsection, what must be done to win, when the player loses and under which conditions this happens. In other words, this section explains the goals of the game.</w:t>
-      </w:r>
-    </w:p>
-    <w:p>
-      <w:pPr>
-        <w:spacing w:line="240" w:lineRule="auto"/>
-        <w:rPr>
-          <w:sz w:val="20"/>
-          <w:szCs w:val="20"/>
-        </w:rPr>
-      </w:pPr>
     </w:p>
   </w:footnote>
 </w:footnotes>

</xml_diff>